<commit_message>
Form auto backup script's commit
</commit_message>
<xml_diff>
--- a/source/event/event.docx
+++ b/source/event/event.docx
@@ -6,53 +6,43 @@
       <w:pPr>
         <w:jc w:val="center"/>
         <w:rPr>
-          <w:rFonts w:hint="eastAsia"/>
+          <w:rFonts w:hint="eastAsia" w:ascii="微软雅黑" w:hAnsi="微软雅黑" w:eastAsia="微软雅黑" w:cs="微软雅黑"/>
           <w:b/>
           <w:bCs/>
+          <w:i w:val="0"/>
+          <w:iCs w:val="0"/>
+          <w:color w:val="A6DAD5"/>
+          <w:sz w:val="24"/>
+          <w:szCs w:val="24"/>
         </w:rPr>
       </w:pPr>
       <w:r>
         <w:rPr>
-          <w:rFonts w:hint="eastAsia"/>
+          <w:rFonts w:hint="eastAsia" w:ascii="微软雅黑" w:hAnsi="微软雅黑" w:eastAsia="微软雅黑" w:cs="微软雅黑"/>
           <w:b/>
           <w:bCs/>
+          <w:i w:val="0"/>
+          <w:iCs w:val="0"/>
+          <w:color w:val="A6DAD5"/>
+          <w:sz w:val="24"/>
+          <w:szCs w:val="24"/>
         </w:rPr>
         <w:t>留下文字，说明那段时间我来过</w:t>
       </w:r>
     </w:p>
     <w:p>
       <w:pPr>
-        <w:jc w:val="both"/>
-        <w:rPr>
-          <w:rFonts w:hint="eastAsia"/>
+        <w:jc w:val="center"/>
+        <w:rPr>
+          <w:rFonts w:hint="eastAsia" w:ascii="微软雅黑" w:hAnsi="微软雅黑" w:eastAsia="微软雅黑" w:cs="微软雅黑"/>
           <w:b/>
           <w:bCs/>
-        </w:rPr>
-      </w:pPr>
-    </w:p>
-    <w:p>
-      <w:pPr>
-        <w:jc w:val="center"/>
-        <w:rPr>
-          <w:rFonts w:hint="eastAsia"/>
-          <w:lang w:val="en-US" w:eastAsia="zh-CN"/>
-        </w:rPr>
-      </w:pPr>
-      <w:r>
-        <w:rPr>
-          <w:rFonts w:hint="eastAsia"/>
-          <w:lang w:val="en-US" w:eastAsia="zh-CN"/>
-        </w:rPr>
-        <w:t>2017/1/7 博客网站初步建立，后期会日益完善！</w:t>
-      </w:r>
-    </w:p>
-    <w:p>
-      <w:pPr>
-        <w:jc w:val="both"/>
-        <w:rPr>
-          <w:rFonts w:hint="eastAsia"/>
-          <w:b/>
-          <w:bCs/>
+          <w:i w:val="0"/>
+          <w:iCs w:val="0"/>
+          <w:color w:val="92D050"/>
+          <w:sz w:val="24"/>
+          <w:szCs w:val="24"/>
+          <w:lang w:eastAsia="zh-CN"/>
         </w:rPr>
       </w:pPr>
       <w:bookmarkStart w:id="0" w:name="_GoBack"/>
@@ -60,26 +50,25 @@
     </w:p>
     <w:p>
       <w:pPr>
+        <w:pBdr>
+          <w:bottom w:val="single" w:color="auto" w:sz="4" w:space="0"/>
+        </w:pBdr>
         <w:jc w:val="center"/>
         <w:rPr>
           <w:rFonts w:hint="eastAsia" w:eastAsiaTheme="minorEastAsia"/>
-          <w:b/>
-          <w:bCs/>
           <w:lang w:eastAsia="zh-CN"/>
         </w:rPr>
       </w:pPr>
       <w:r>
         <w:rPr>
           <w:rFonts w:hint="eastAsia" w:eastAsiaTheme="minorEastAsia"/>
-          <w:b/>
-          <w:bCs/>
           <w:lang w:eastAsia="zh-CN"/>
         </w:rPr>
         <w:drawing>
           <wp:inline distT="0" distB="0" distL="114300" distR="114300">
-            <wp:extent cx="5272405" cy="3010535"/>
-            <wp:effectExtent l="0" t="0" r="4445" b="18415"/>
-            <wp:docPr id="1" name="图片 1" descr="QQ截图20170107160343"/>
+            <wp:extent cx="2247900" cy="2750185"/>
+            <wp:effectExtent l="0" t="0" r="0" b="12065"/>
+            <wp:docPr id="1" name="图片 1" descr="b2b657945e1d52717dcf43178777db83"/>
             <wp:cNvGraphicFramePr>
               <a:graphicFrameLocks xmlns:a="http://schemas.openxmlformats.org/drawingml/2006/main" noChangeAspect="1"/>
             </wp:cNvGraphicFramePr>
@@ -87,13 +76,14 @@
               <a:graphicData uri="http://schemas.openxmlformats.org/drawingml/2006/picture">
                 <pic:pic xmlns:pic="http://schemas.openxmlformats.org/drawingml/2006/picture">
                   <pic:nvPicPr>
-                    <pic:cNvPr id="1" name="图片 1" descr="QQ截图20170107160343"/>
+                    <pic:cNvPr id="1" name="图片 1" descr="b2b657945e1d52717dcf43178777db83"/>
                     <pic:cNvPicPr>
                       <a:picLocks noChangeAspect="1"/>
                     </pic:cNvPicPr>
                   </pic:nvPicPr>
                   <pic:blipFill>
                     <a:blip r:embed="rId4"/>
+                    <a:srcRect t="8010" b="5266"/>
                     <a:stretch>
                       <a:fillRect/>
                     </a:stretch>
@@ -101,7 +91,7 @@
                   <pic:spPr>
                     <a:xfrm>
                       <a:off x="0" y="0"/>
-                      <a:ext cx="5272405" cy="3010535"/>
+                      <a:ext cx="2247900" cy="2750185"/>
                     </a:xfrm>
                     <a:prstGeom prst="rect">
                       <a:avLst/>
@@ -116,17 +106,6 @@
     </w:p>
     <w:p>
       <w:pPr>
-        <w:pBdr>
-          <w:bottom w:val="single" w:color="auto" w:sz="4" w:space="0"/>
-        </w:pBdr>
-        <w:jc w:val="center"/>
-        <w:rPr>
-          <w:rFonts w:hint="eastAsia"/>
-        </w:rPr>
-      </w:pPr>
-    </w:p>
-    <w:p>
-      <w:pPr>
         <w:jc w:val="both"/>
         <w:rPr>
           <w:rFonts w:hint="eastAsia"/>
@@ -138,17 +117,60 @@
       <w:pPr>
         <w:jc w:val="center"/>
         <w:rPr>
+          <w:rFonts w:hint="eastAsia" w:ascii="微软雅黑" w:hAnsi="微软雅黑" w:eastAsia="微软雅黑" w:cs="微软雅黑"/>
+          <w:lang w:val="en-US" w:eastAsia="zh-CN"/>
+        </w:rPr>
+      </w:pPr>
+      <w:r>
+        <w:rPr>
+          <w:rFonts w:hint="eastAsia" w:ascii="微软雅黑" w:hAnsi="微软雅黑" w:eastAsia="微软雅黑" w:cs="微软雅黑"/>
+          <w:lang w:val="en-US" w:eastAsia="zh-CN"/>
+        </w:rPr>
+        <w:t xml:space="preserve">2017/1/7 </w:t>
+      </w:r>
+    </w:p>
+    <w:p>
+      <w:pPr>
+        <w:jc w:val="center"/>
+        <w:rPr>
           <w:rFonts w:hint="eastAsia"/>
           <w:lang w:val="en-US" w:eastAsia="zh-CN"/>
         </w:rPr>
       </w:pPr>
       <w:r>
         <w:rPr>
+          <w:rFonts w:hint="eastAsia" w:ascii="微软雅黑" w:hAnsi="微软雅黑" w:eastAsia="微软雅黑" w:cs="微软雅黑"/>
+          <w:lang w:val="en-US" w:eastAsia="zh-CN"/>
+        </w:rPr>
+        <w:t>博客网站初步建立，记录一些重要时刻</w:t>
+      </w:r>
+    </w:p>
+    <w:p>
+      <w:pPr>
+        <w:jc w:val="center"/>
+        <w:rPr>
           <w:rFonts w:hint="eastAsia"/>
           <w:lang w:val="en-US" w:eastAsia="zh-CN"/>
         </w:rPr>
-        <w:t>2017/1/7 博客网站初步建立，后期会日益完善！</w:t>
-      </w:r>
+      </w:pPr>
+    </w:p>
+    <w:p>
+      <w:pPr>
+        <w:jc w:val="center"/>
+        <w:rPr>
+          <w:rFonts w:hint="eastAsia"/>
+          <w:lang w:val="en-US" w:eastAsia="zh-CN"/>
+        </w:rPr>
+      </w:pPr>
+    </w:p>
+    <w:p>
+      <w:pPr>
+        <w:jc w:val="center"/>
+        <w:rPr>
+          <w:rFonts w:hint="eastAsia"/>
+          <w:lang w:val="en-US" w:eastAsia="zh-CN"/>
+        </w:rPr>
+      </w:pPr>
     </w:p>
     <w:sectPr>
       <w:pgSz w:w="11906" w:h="16838"/>

</xml_diff>